<commit_message>
Projeto: Análise de Requisitos Arquivo: Requisitos Funcionais
</commit_message>
<xml_diff>
--- a/Projeto Traders/Analise de Requisitos/Requisitos Funcionais.docx
+++ b/Projeto Traders/Analise de Requisitos/Requisitos Funcionais.docx
@@ -21,19 +21,7 @@
           <w:szCs w:val="36"/>
           <w:lang w:val="pt-BR"/>
         </w:rPr>
-        <w:t>A</w:t>
-      </w:r>
-      <w:bookmarkStart w:id="0" w:name="_GoBack"/>
-      <w:bookmarkEnd w:id="0"/>
-      <w:r>
-        <w:rPr>
-          <w:b/>
-          <w:bCs/>
-          <w:sz w:val="36"/>
-          <w:szCs w:val="36"/>
-          <w:lang w:val="pt-BR"/>
-        </w:rPr>
-        <w:t>nálise de Requisitos</w:t>
+        <w:t>Análise de Requisitos</w:t>
       </w:r>
     </w:p>
     <w:p>
@@ -80,15 +68,17 @@
         </w:tblBorders>
         <w:tblLayout w:type="fixed"/>
         <w:tblCellMar>
+          <w:top w:w="0" w:type="dxa"/>
           <w:left w:w="108" w:type="dxa"/>
+          <w:bottom w:w="0" w:type="dxa"/>
           <w:right w:w="108" w:type="dxa"/>
         </w:tblCellMar>
       </w:tblPr>
       <w:tblGrid>
-        <w:gridCol w:w="843"/>
-        <w:gridCol w:w="3417"/>
-        <w:gridCol w:w="2131"/>
-        <w:gridCol w:w="2131"/>
+        <w:gridCol w:w="543"/>
+        <w:gridCol w:w="5250"/>
+        <w:gridCol w:w="1447"/>
+        <w:gridCol w:w="1282"/>
       </w:tblGrid>
       <w:tr>
         <w:tblPrEx>
@@ -101,14 +91,10 @@
             <w:insideV w:val="single" w:color="auto" w:sz="4" w:space="0"/>
           </w:tblBorders>
           <w:tblLayout w:type="fixed"/>
-          <w:tblCellMar>
-            <w:left w:w="108" w:type="dxa"/>
-            <w:right w:w="108" w:type="dxa"/>
-          </w:tblCellMar>
         </w:tblPrEx>
         <w:tc>
           <w:tcPr>
-            <w:tcW w:w="843" w:type="dxa"/>
+            <w:tcW w:w="543" w:type="dxa"/>
           </w:tcPr>
           <w:p>
             <w:pPr>
@@ -127,7 +113,7 @@
         </w:tc>
         <w:tc>
           <w:tcPr>
-            <w:tcW w:w="3417" w:type="dxa"/>
+            <w:tcW w:w="5250" w:type="dxa"/>
           </w:tcPr>
           <w:p>
             <w:pPr>
@@ -147,7 +133,7 @@
         </w:tc>
         <w:tc>
           <w:tcPr>
-            <w:tcW w:w="2131" w:type="dxa"/>
+            <w:tcW w:w="1447" w:type="dxa"/>
           </w:tcPr>
           <w:p>
             <w:pPr>
@@ -167,7 +153,7 @@
         </w:tc>
         <w:tc>
           <w:tcPr>
-            <w:tcW w:w="2131" w:type="dxa"/>
+            <w:tcW w:w="1282" w:type="dxa"/>
           </w:tcPr>
           <w:p>
             <w:pPr>
@@ -206,7 +192,7 @@
         </w:tblPrEx>
         <w:tc>
           <w:tcPr>
-            <w:tcW w:w="843" w:type="dxa"/>
+            <w:tcW w:w="543" w:type="dxa"/>
           </w:tcPr>
           <w:p>
             <w:pPr>
@@ -226,20 +212,27 @@
         </w:tc>
         <w:tc>
           <w:tcPr>
-            <w:tcW w:w="3417" w:type="dxa"/>
-          </w:tcPr>
-          <w:p>
-            <w:pPr>
-              <w:rPr>
-                <w:vertAlign w:val="baseline"/>
-                <w:lang w:val="pt-BR"/>
-              </w:rPr>
-            </w:pPr>
-          </w:p>
-        </w:tc>
-        <w:tc>
-          <w:tcPr>
-            <w:tcW w:w="2131" w:type="dxa"/>
+            <w:tcW w:w="5250" w:type="dxa"/>
+          </w:tcPr>
+          <w:p>
+            <w:pPr>
+              <w:rPr>
+                <w:vertAlign w:val="baseline"/>
+                <w:lang w:val="pt-BR"/>
+              </w:rPr>
+            </w:pPr>
+            <w:r>
+              <w:rPr>
+                <w:vertAlign w:val="baseline"/>
+                <w:lang w:val="pt-BR"/>
+              </w:rPr>
+              <w:t>O sistema deve permitir que cada usuário registe e atualize as operações, em Bolsa de Valores, realizadas na modalidade DayTrade</w:t>
+            </w:r>
+          </w:p>
+        </w:tc>
+        <w:tc>
+          <w:tcPr>
+            <w:tcW w:w="1447" w:type="dxa"/>
           </w:tcPr>
           <w:p>
             <w:pPr>
@@ -268,7 +261,7 @@
                 <w:vertAlign w:val="baseline"/>
                 <w:lang w:val="pt-BR"/>
               </w:rPr>
-              <w:t>(  ) Média</w:t>
+              <w:t>( X ) Média</w:t>
             </w:r>
           </w:p>
           <w:p>
@@ -289,7 +282,7 @@
         </w:tc>
         <w:tc>
           <w:tcPr>
-            <w:tcW w:w="2131" w:type="dxa"/>
+            <w:tcW w:w="1282" w:type="dxa"/>
             <w:vAlign w:val="top"/>
           </w:tcPr>
           <w:p>
@@ -304,7 +297,7 @@
                 <w:vertAlign w:val="baseline"/>
                 <w:lang w:val="pt-BR"/>
               </w:rPr>
-              <w:t>(  ) Alta</w:t>
+              <w:t>( X ) Alta</w:t>
             </w:r>
           </w:p>
           <w:p>
@@ -359,7 +352,7 @@
         </w:tblPrEx>
         <w:tc>
           <w:tcPr>
-            <w:tcW w:w="843" w:type="dxa"/>
+            <w:tcW w:w="543" w:type="dxa"/>
           </w:tcPr>
           <w:p>
             <w:pPr>
@@ -379,20 +372,27 @@
         </w:tc>
         <w:tc>
           <w:tcPr>
-            <w:tcW w:w="3417" w:type="dxa"/>
-          </w:tcPr>
-          <w:p>
-            <w:pPr>
-              <w:rPr>
-                <w:vertAlign w:val="baseline"/>
-                <w:lang w:val="pt-BR"/>
-              </w:rPr>
-            </w:pPr>
-          </w:p>
-        </w:tc>
-        <w:tc>
-          <w:tcPr>
-            <w:tcW w:w="2131" w:type="dxa"/>
+            <w:tcW w:w="5250" w:type="dxa"/>
+          </w:tcPr>
+          <w:p>
+            <w:pPr>
+              <w:rPr>
+                <w:vertAlign w:val="baseline"/>
+                <w:lang w:val="pt-BR"/>
+              </w:rPr>
+            </w:pPr>
+            <w:r>
+              <w:rPr>
+                <w:vertAlign w:val="baseline"/>
+                <w:lang w:val="pt-BR"/>
+              </w:rPr>
+              <w:t>O sistema deve permitir que cada usuário registe e atualize as operações, em Bolsa de Valores, realizadas na modalidade SwingTrade</w:t>
+            </w:r>
+          </w:p>
+        </w:tc>
+        <w:tc>
+          <w:tcPr>
+            <w:tcW w:w="1447" w:type="dxa"/>
           </w:tcPr>
           <w:p>
             <w:pPr>
@@ -421,7 +421,7 @@
                 <w:vertAlign w:val="baseline"/>
                 <w:lang w:val="pt-BR"/>
               </w:rPr>
-              <w:t>(  ) Média</w:t>
+              <w:t>( X ) Média</w:t>
             </w:r>
           </w:p>
           <w:p>
@@ -442,7 +442,7 @@
         </w:tc>
         <w:tc>
           <w:tcPr>
-            <w:tcW w:w="2131" w:type="dxa"/>
+            <w:tcW w:w="1282" w:type="dxa"/>
             <w:vAlign w:val="top"/>
           </w:tcPr>
           <w:p>
@@ -457,7 +457,7 @@
                 <w:vertAlign w:val="baseline"/>
                 <w:lang w:val="pt-BR"/>
               </w:rPr>
-              <w:t>(  ) Alta</w:t>
+              <w:t>( X ) Alta</w:t>
             </w:r>
           </w:p>
           <w:p>
@@ -512,7 +512,7 @@
         </w:tblPrEx>
         <w:tc>
           <w:tcPr>
-            <w:tcW w:w="843" w:type="dxa"/>
+            <w:tcW w:w="543" w:type="dxa"/>
           </w:tcPr>
           <w:p>
             <w:pPr>
@@ -532,20 +532,27 @@
         </w:tc>
         <w:tc>
           <w:tcPr>
-            <w:tcW w:w="3417" w:type="dxa"/>
-          </w:tcPr>
-          <w:p>
-            <w:pPr>
-              <w:rPr>
-                <w:vertAlign w:val="baseline"/>
-                <w:lang w:val="pt-BR"/>
-              </w:rPr>
-            </w:pPr>
-          </w:p>
-        </w:tc>
-        <w:tc>
-          <w:tcPr>
-            <w:tcW w:w="2131" w:type="dxa"/>
+            <w:tcW w:w="5250" w:type="dxa"/>
+          </w:tcPr>
+          <w:p>
+            <w:pPr>
+              <w:rPr>
+                <w:vertAlign w:val="baseline"/>
+                <w:lang w:val="pt-BR"/>
+              </w:rPr>
+            </w:pPr>
+            <w:r>
+              <w:rPr>
+                <w:vertAlign w:val="baseline"/>
+                <w:lang w:val="pt-BR"/>
+              </w:rPr>
+              <w:t>O sistema deve permitir que cada usuário registe e atualize as operações de investimentos em Renda Fixa</w:t>
+            </w:r>
+          </w:p>
+        </w:tc>
+        <w:tc>
+          <w:tcPr>
+            <w:tcW w:w="1447" w:type="dxa"/>
           </w:tcPr>
           <w:p>
             <w:pPr>
@@ -574,7 +581,7 @@
                 <w:vertAlign w:val="baseline"/>
                 <w:lang w:val="pt-BR"/>
               </w:rPr>
-              <w:t>(  ) Média</w:t>
+              <w:t>( X ) Média</w:t>
             </w:r>
           </w:p>
           <w:p>
@@ -595,7 +602,7 @@
         </w:tc>
         <w:tc>
           <w:tcPr>
-            <w:tcW w:w="2131" w:type="dxa"/>
+            <w:tcW w:w="1282" w:type="dxa"/>
             <w:vAlign w:val="top"/>
           </w:tcPr>
           <w:p>
@@ -610,7 +617,7 @@
                 <w:vertAlign w:val="baseline"/>
                 <w:lang w:val="pt-BR"/>
               </w:rPr>
-              <w:t>(  ) Alta</w:t>
+              <w:t>( X ) Alta</w:t>
             </w:r>
           </w:p>
           <w:p>
@@ -657,13 +664,15 @@
           </w:tblBorders>
           <w:tblLayout w:type="fixed"/>
           <w:tblCellMar>
+            <w:top w:w="0" w:type="dxa"/>
             <w:left w:w="108" w:type="dxa"/>
+            <w:bottom w:w="0" w:type="dxa"/>
             <w:right w:w="108" w:type="dxa"/>
           </w:tblCellMar>
         </w:tblPrEx>
         <w:tc>
           <w:tcPr>
-            <w:tcW w:w="843" w:type="dxa"/>
+            <w:tcW w:w="543" w:type="dxa"/>
           </w:tcPr>
           <w:p>
             <w:pPr>
@@ -683,20 +692,347 @@
         </w:tc>
         <w:tc>
           <w:tcPr>
-            <w:tcW w:w="3417" w:type="dxa"/>
-          </w:tcPr>
-          <w:p>
-            <w:pPr>
-              <w:rPr>
-                <w:vertAlign w:val="baseline"/>
-                <w:lang w:val="pt-BR"/>
-              </w:rPr>
-            </w:pPr>
-          </w:p>
-        </w:tc>
-        <w:tc>
-          <w:tcPr>
-            <w:tcW w:w="2131" w:type="dxa"/>
+            <w:tcW w:w="5250" w:type="dxa"/>
+          </w:tcPr>
+          <w:p>
+            <w:pPr>
+              <w:rPr>
+                <w:vertAlign w:val="baseline"/>
+                <w:lang w:val="pt-BR"/>
+              </w:rPr>
+            </w:pPr>
+            <w:r>
+              <w:rPr>
+                <w:vertAlign w:val="baseline"/>
+                <w:lang w:val="pt-BR"/>
+              </w:rPr>
+              <w:t>Os usuários poderão gerar o relatório anual consolidado dos investimentos afim de preencher a Declaração de Imposto de Renda Pessoa Física</w:t>
+            </w:r>
+          </w:p>
+        </w:tc>
+        <w:tc>
+          <w:tcPr>
+            <w:tcW w:w="1447" w:type="dxa"/>
+          </w:tcPr>
+          <w:p>
+            <w:pPr>
+              <w:rPr>
+                <w:vertAlign w:val="baseline"/>
+                <w:lang w:val="pt-BR"/>
+              </w:rPr>
+            </w:pPr>
+            <w:r>
+              <w:rPr>
+                <w:vertAlign w:val="baseline"/>
+                <w:lang w:val="pt-BR"/>
+              </w:rPr>
+              <w:t>( X ) Alta</w:t>
+            </w:r>
+          </w:p>
+          <w:p>
+            <w:pPr>
+              <w:rPr>
+                <w:vertAlign w:val="baseline"/>
+                <w:lang w:val="pt-BR"/>
+              </w:rPr>
+            </w:pPr>
+            <w:r>
+              <w:rPr>
+                <w:vertAlign w:val="baseline"/>
+                <w:lang w:val="pt-BR"/>
+              </w:rPr>
+              <w:t>(  ) Média</w:t>
+            </w:r>
+          </w:p>
+          <w:p>
+            <w:pPr>
+              <w:rPr>
+                <w:vertAlign w:val="baseline"/>
+                <w:lang w:val="pt-BR"/>
+              </w:rPr>
+            </w:pPr>
+            <w:r>
+              <w:rPr>
+                <w:vertAlign w:val="baseline"/>
+                <w:lang w:val="pt-BR"/>
+              </w:rPr>
+              <w:t>(  ) Baixa</w:t>
+            </w:r>
+          </w:p>
+        </w:tc>
+        <w:tc>
+          <w:tcPr>
+            <w:tcW w:w="1282" w:type="dxa"/>
+            <w:vAlign w:val="top"/>
+          </w:tcPr>
+          <w:p>
+            <w:pPr>
+              <w:rPr>
+                <w:vertAlign w:val="baseline"/>
+                <w:lang w:val="pt-BR"/>
+              </w:rPr>
+            </w:pPr>
+            <w:r>
+              <w:rPr>
+                <w:vertAlign w:val="baseline"/>
+                <w:lang w:val="pt-BR"/>
+              </w:rPr>
+              <w:t>( X ) Alta</w:t>
+            </w:r>
+          </w:p>
+          <w:p>
+            <w:pPr>
+              <w:rPr>
+                <w:vertAlign w:val="baseline"/>
+                <w:lang w:val="pt-BR"/>
+              </w:rPr>
+            </w:pPr>
+            <w:r>
+              <w:rPr>
+                <w:vertAlign w:val="baseline"/>
+                <w:lang w:val="pt-BR"/>
+              </w:rPr>
+              <w:t>(  ) Média</w:t>
+            </w:r>
+          </w:p>
+          <w:p>
+            <w:pPr>
+              <w:rPr>
+                <w:vertAlign w:val="baseline"/>
+                <w:lang w:val="pt-BR"/>
+              </w:rPr>
+            </w:pPr>
+            <w:r>
+              <w:rPr>
+                <w:vertAlign w:val="baseline"/>
+                <w:lang w:val="pt-BR"/>
+              </w:rPr>
+              <w:t>(  ) Baixa</w:t>
+            </w:r>
+          </w:p>
+        </w:tc>
+      </w:tr>
+      <w:tr>
+        <w:tblPrEx>
+          <w:tblBorders>
+            <w:top w:val="single" w:color="auto" w:sz="4" w:space="0"/>
+            <w:left w:val="single" w:color="auto" w:sz="4" w:space="0"/>
+            <w:bottom w:val="single" w:color="auto" w:sz="4" w:space="0"/>
+            <w:right w:val="single" w:color="auto" w:sz="4" w:space="0"/>
+            <w:insideH w:val="single" w:color="auto" w:sz="4" w:space="0"/>
+            <w:insideV w:val="single" w:color="auto" w:sz="4" w:space="0"/>
+          </w:tblBorders>
+          <w:tblLayout w:type="fixed"/>
+          <w:tblCellMar>
+            <w:top w:w="0" w:type="dxa"/>
+            <w:left w:w="108" w:type="dxa"/>
+            <w:bottom w:w="0" w:type="dxa"/>
+            <w:right w:w="108" w:type="dxa"/>
+          </w:tblCellMar>
+        </w:tblPrEx>
+        <w:tc>
+          <w:tcPr>
+            <w:tcW w:w="543" w:type="dxa"/>
+          </w:tcPr>
+          <w:p>
+            <w:pPr>
+              <w:rPr>
+                <w:vertAlign w:val="baseline"/>
+                <w:lang w:val="pt-BR"/>
+              </w:rPr>
+            </w:pPr>
+            <w:r>
+              <w:rPr>
+                <w:vertAlign w:val="baseline"/>
+                <w:lang w:val="pt-BR"/>
+              </w:rPr>
+              <w:t>05</w:t>
+            </w:r>
+          </w:p>
+        </w:tc>
+        <w:tc>
+          <w:tcPr>
+            <w:tcW w:w="5250" w:type="dxa"/>
+          </w:tcPr>
+          <w:p>
+            <w:pPr>
+              <w:rPr>
+                <w:vertAlign w:val="baseline"/>
+                <w:lang w:val="pt-BR"/>
+              </w:rPr>
+            </w:pPr>
+            <w:r>
+              <w:rPr>
+                <w:vertAlign w:val="baseline"/>
+                <w:lang w:val="pt-BR"/>
+              </w:rPr>
+              <w:t>Os usuários poderão gerar o relatório mensal dos rendimentos das operações no Mercado Financeiro afim de preencher a Declaração de Imposto de Renda Pessoa Física</w:t>
+            </w:r>
+          </w:p>
+        </w:tc>
+        <w:tc>
+          <w:tcPr>
+            <w:tcW w:w="1447" w:type="dxa"/>
+          </w:tcPr>
+          <w:p>
+            <w:pPr>
+              <w:rPr>
+                <w:vertAlign w:val="baseline"/>
+                <w:lang w:val="pt-BR"/>
+              </w:rPr>
+            </w:pPr>
+            <w:r>
+              <w:rPr>
+                <w:vertAlign w:val="baseline"/>
+                <w:lang w:val="pt-BR"/>
+              </w:rPr>
+              <w:t>( X ) Alta</w:t>
+            </w:r>
+          </w:p>
+          <w:p>
+            <w:pPr>
+              <w:rPr>
+                <w:vertAlign w:val="baseline"/>
+                <w:lang w:val="pt-BR"/>
+              </w:rPr>
+            </w:pPr>
+            <w:r>
+              <w:rPr>
+                <w:vertAlign w:val="baseline"/>
+                <w:lang w:val="pt-BR"/>
+              </w:rPr>
+              <w:t>(  ) Média</w:t>
+            </w:r>
+          </w:p>
+          <w:p>
+            <w:pPr>
+              <w:rPr>
+                <w:vertAlign w:val="baseline"/>
+                <w:lang w:val="pt-BR"/>
+              </w:rPr>
+            </w:pPr>
+            <w:r>
+              <w:rPr>
+                <w:vertAlign w:val="baseline"/>
+                <w:lang w:val="pt-BR"/>
+              </w:rPr>
+              <w:t>(  ) Baixa</w:t>
+            </w:r>
+          </w:p>
+        </w:tc>
+        <w:tc>
+          <w:tcPr>
+            <w:tcW w:w="1282" w:type="dxa"/>
+            <w:vAlign w:val="top"/>
+          </w:tcPr>
+          <w:p>
+            <w:pPr>
+              <w:rPr>
+                <w:vertAlign w:val="baseline"/>
+                <w:lang w:val="pt-BR"/>
+              </w:rPr>
+            </w:pPr>
+            <w:r>
+              <w:rPr>
+                <w:vertAlign w:val="baseline"/>
+                <w:lang w:val="pt-BR"/>
+              </w:rPr>
+              <w:t>( X ) Alta</w:t>
+            </w:r>
+          </w:p>
+          <w:p>
+            <w:pPr>
+              <w:rPr>
+                <w:vertAlign w:val="baseline"/>
+                <w:lang w:val="pt-BR"/>
+              </w:rPr>
+            </w:pPr>
+            <w:r>
+              <w:rPr>
+                <w:vertAlign w:val="baseline"/>
+                <w:lang w:val="pt-BR"/>
+              </w:rPr>
+              <w:t>(  ) Média</w:t>
+            </w:r>
+          </w:p>
+          <w:p>
+            <w:pPr>
+              <w:rPr>
+                <w:vertAlign w:val="baseline"/>
+                <w:lang w:val="pt-BR"/>
+              </w:rPr>
+            </w:pPr>
+            <w:r>
+              <w:rPr>
+                <w:vertAlign w:val="baseline"/>
+                <w:lang w:val="pt-BR"/>
+              </w:rPr>
+              <w:t>(  ) Baixa</w:t>
+            </w:r>
+          </w:p>
+        </w:tc>
+      </w:tr>
+      <w:tr>
+        <w:tblPrEx>
+          <w:tblBorders>
+            <w:top w:val="single" w:color="auto" w:sz="4" w:space="0"/>
+            <w:left w:val="single" w:color="auto" w:sz="4" w:space="0"/>
+            <w:bottom w:val="single" w:color="auto" w:sz="4" w:space="0"/>
+            <w:right w:val="single" w:color="auto" w:sz="4" w:space="0"/>
+            <w:insideH w:val="single" w:color="auto" w:sz="4" w:space="0"/>
+            <w:insideV w:val="single" w:color="auto" w:sz="4" w:space="0"/>
+          </w:tblBorders>
+          <w:tblLayout w:type="fixed"/>
+          <w:tblCellMar>
+            <w:top w:w="0" w:type="dxa"/>
+            <w:left w:w="108" w:type="dxa"/>
+            <w:bottom w:w="0" w:type="dxa"/>
+            <w:right w:w="108" w:type="dxa"/>
+          </w:tblCellMar>
+        </w:tblPrEx>
+        <w:tc>
+          <w:tcPr>
+            <w:tcW w:w="543" w:type="dxa"/>
+          </w:tcPr>
+          <w:p>
+            <w:pPr>
+              <w:rPr>
+                <w:vertAlign w:val="baseline"/>
+                <w:lang w:val="pt-BR"/>
+              </w:rPr>
+            </w:pPr>
+            <w:r>
+              <w:rPr>
+                <w:vertAlign w:val="baseline"/>
+                <w:lang w:val="pt-BR"/>
+              </w:rPr>
+              <w:t>06</w:t>
+            </w:r>
+          </w:p>
+        </w:tc>
+        <w:tc>
+          <w:tcPr>
+            <w:tcW w:w="5250" w:type="dxa"/>
+          </w:tcPr>
+          <w:p>
+            <w:pPr>
+              <w:rPr>
+                <w:vertAlign w:val="baseline"/>
+                <w:lang w:val="pt-BR"/>
+              </w:rPr>
+            </w:pPr>
+            <w:r>
+              <w:rPr>
+                <w:vertAlign w:val="baseline"/>
+                <w:lang w:val="pt-BR"/>
+              </w:rPr>
+              <w:t>O Sistema deve gerar o esboço do DARF 6015 com os valores relativos a Operações Daytrade e/ou Operações Comuns</w:t>
+            </w:r>
+          </w:p>
+        </w:tc>
+        <w:tc>
+          <w:tcPr>
+            <w:tcW w:w="1447" w:type="dxa"/>
           </w:tcPr>
           <w:p>
             <w:pPr>
@@ -740,13 +1076,173 @@
                 <w:vertAlign w:val="baseline"/>
                 <w:lang w:val="pt-BR"/>
               </w:rPr>
+              <w:t>( X ) Baixa</w:t>
+            </w:r>
+          </w:p>
+        </w:tc>
+        <w:tc>
+          <w:tcPr>
+            <w:tcW w:w="1282" w:type="dxa"/>
+            <w:vAlign w:val="top"/>
+          </w:tcPr>
+          <w:p>
+            <w:pPr>
+              <w:rPr>
+                <w:vertAlign w:val="baseline"/>
+                <w:lang w:val="pt-BR"/>
+              </w:rPr>
+            </w:pPr>
+            <w:r>
+              <w:rPr>
+                <w:vertAlign w:val="baseline"/>
+                <w:lang w:val="pt-BR"/>
+              </w:rPr>
+              <w:t>(  ) Alta</w:t>
+            </w:r>
+          </w:p>
+          <w:p>
+            <w:pPr>
+              <w:rPr>
+                <w:vertAlign w:val="baseline"/>
+                <w:lang w:val="pt-BR"/>
+              </w:rPr>
+            </w:pPr>
+            <w:r>
+              <w:rPr>
+                <w:vertAlign w:val="baseline"/>
+                <w:lang w:val="pt-BR"/>
+              </w:rPr>
+              <w:t>( X ) Média</w:t>
+            </w:r>
+          </w:p>
+          <w:p>
+            <w:pPr>
+              <w:rPr>
+                <w:vertAlign w:val="baseline"/>
+                <w:lang w:val="pt-BR"/>
+              </w:rPr>
+            </w:pPr>
+            <w:r>
+              <w:rPr>
+                <w:vertAlign w:val="baseline"/>
+                <w:lang w:val="pt-BR"/>
+              </w:rPr>
               <w:t>(  ) Baixa</w:t>
             </w:r>
           </w:p>
         </w:tc>
-        <w:tc>
-          <w:tcPr>
-            <w:tcW w:w="2131" w:type="dxa"/>
+      </w:tr>
+      <w:tr>
+        <w:tblPrEx>
+          <w:tblBorders>
+            <w:top w:val="single" w:color="auto" w:sz="4" w:space="0"/>
+            <w:left w:val="single" w:color="auto" w:sz="4" w:space="0"/>
+            <w:bottom w:val="single" w:color="auto" w:sz="4" w:space="0"/>
+            <w:right w:val="single" w:color="auto" w:sz="4" w:space="0"/>
+            <w:insideH w:val="single" w:color="auto" w:sz="4" w:space="0"/>
+            <w:insideV w:val="single" w:color="auto" w:sz="4" w:space="0"/>
+          </w:tblBorders>
+          <w:tblLayout w:type="fixed"/>
+          <w:tblCellMar>
+            <w:top w:w="0" w:type="dxa"/>
+            <w:left w:w="108" w:type="dxa"/>
+            <w:bottom w:w="0" w:type="dxa"/>
+            <w:right w:w="108" w:type="dxa"/>
+          </w:tblCellMar>
+        </w:tblPrEx>
+        <w:tc>
+          <w:tcPr>
+            <w:tcW w:w="543" w:type="dxa"/>
+          </w:tcPr>
+          <w:p>
+            <w:pPr>
+              <w:rPr>
+                <w:vertAlign w:val="baseline"/>
+                <w:lang w:val="pt-BR"/>
+              </w:rPr>
+            </w:pPr>
+            <w:r>
+              <w:rPr>
+                <w:vertAlign w:val="baseline"/>
+                <w:lang w:val="pt-BR"/>
+              </w:rPr>
+              <w:t>07</w:t>
+            </w:r>
+          </w:p>
+        </w:tc>
+        <w:tc>
+          <w:tcPr>
+            <w:tcW w:w="5250" w:type="dxa"/>
+          </w:tcPr>
+          <w:p>
+            <w:pPr>
+              <w:rPr>
+                <w:vertAlign w:val="baseline"/>
+                <w:lang w:val="pt-BR"/>
+              </w:rPr>
+            </w:pPr>
+            <w:r>
+              <w:rPr>
+                <w:vertAlign w:val="baseline"/>
+                <w:lang w:val="pt-BR"/>
+              </w:rPr>
+              <w:t>O usuário poderá realizar simulações de custos operacionais no Mercado de Futuros e Mercado de Ações</w:t>
+            </w:r>
+          </w:p>
+        </w:tc>
+        <w:tc>
+          <w:tcPr>
+            <w:tcW w:w="1447" w:type="dxa"/>
+          </w:tcPr>
+          <w:p>
+            <w:pPr>
+              <w:rPr>
+                <w:vertAlign w:val="baseline"/>
+                <w:lang w:val="pt-BR"/>
+              </w:rPr>
+            </w:pPr>
+            <w:r>
+              <w:rPr>
+                <w:vertAlign w:val="baseline"/>
+                <w:lang w:val="pt-BR"/>
+              </w:rPr>
+              <w:t>(  ) Alta</w:t>
+            </w:r>
+          </w:p>
+          <w:p>
+            <w:pPr>
+              <w:rPr>
+                <w:vertAlign w:val="baseline"/>
+                <w:lang w:val="pt-BR"/>
+              </w:rPr>
+            </w:pPr>
+            <w:r>
+              <w:rPr>
+                <w:vertAlign w:val="baseline"/>
+                <w:lang w:val="pt-BR"/>
+              </w:rPr>
+              <w:t>( X ) Média</w:t>
+            </w:r>
+          </w:p>
+          <w:p>
+            <w:pPr>
+              <w:rPr>
+                <w:vertAlign w:val="baseline"/>
+                <w:lang w:val="pt-BR"/>
+              </w:rPr>
+            </w:pPr>
+            <w:r>
+              <w:rPr>
+                <w:vertAlign w:val="baseline"/>
+                <w:lang w:val="pt-BR"/>
+              </w:rPr>
+              <w:t>(  ) Baixa</w:t>
+            </w:r>
+          </w:p>
+        </w:tc>
+        <w:tc>
+          <w:tcPr>
+            <w:tcW w:w="1282" w:type="dxa"/>
             <w:vAlign w:val="top"/>
           </w:tcPr>
           <w:p>
@@ -791,7 +1287,176 @@
                 <w:vertAlign w:val="baseline"/>
                 <w:lang w:val="pt-BR"/>
               </w:rPr>
+              <w:t>( X ) Baixa</w:t>
+            </w:r>
+          </w:p>
+        </w:tc>
+      </w:tr>
+      <w:tr>
+        <w:tblPrEx>
+          <w:tblBorders>
+            <w:top w:val="single" w:color="auto" w:sz="4" w:space="0"/>
+            <w:left w:val="single" w:color="auto" w:sz="4" w:space="0"/>
+            <w:bottom w:val="single" w:color="auto" w:sz="4" w:space="0"/>
+            <w:right w:val="single" w:color="auto" w:sz="4" w:space="0"/>
+            <w:insideH w:val="single" w:color="auto" w:sz="4" w:space="0"/>
+            <w:insideV w:val="single" w:color="auto" w:sz="4" w:space="0"/>
+          </w:tblBorders>
+          <w:tblLayout w:type="fixed"/>
+          <w:tblCellMar>
+            <w:top w:w="0" w:type="dxa"/>
+            <w:left w:w="108" w:type="dxa"/>
+            <w:bottom w:w="0" w:type="dxa"/>
+            <w:right w:w="108" w:type="dxa"/>
+          </w:tblCellMar>
+        </w:tblPrEx>
+        <w:tc>
+          <w:tcPr>
+            <w:tcW w:w="543" w:type="dxa"/>
+          </w:tcPr>
+          <w:p>
+            <w:pPr>
+              <w:rPr>
+                <w:vertAlign w:val="baseline"/>
+                <w:lang w:val="pt-BR"/>
+              </w:rPr>
+            </w:pPr>
+            <w:r>
+              <w:rPr>
+                <w:vertAlign w:val="baseline"/>
+                <w:lang w:val="pt-BR"/>
+              </w:rPr>
+              <w:t>08</w:t>
+            </w:r>
+          </w:p>
+        </w:tc>
+        <w:tc>
+          <w:tcPr>
+            <w:tcW w:w="5250" w:type="dxa"/>
+          </w:tcPr>
+          <w:p>
+            <w:pPr>
+              <w:rPr>
+                <w:vertAlign w:val="baseline"/>
+                <w:lang w:val="pt-BR"/>
+              </w:rPr>
+            </w:pPr>
+            <w:r>
+              <w:rPr>
+                <w:vertAlign w:val="baseline"/>
+                <w:lang w:val="pt-BR"/>
+              </w:rPr>
+              <w:t>O sistema deve ser capaz de mostrar a evolução mensal da carteira afim de análise de lucros e prejuízos</w:t>
+            </w:r>
+          </w:p>
+        </w:tc>
+        <w:tc>
+          <w:tcPr>
+            <w:tcW w:w="1447" w:type="dxa"/>
+          </w:tcPr>
+          <w:p>
+            <w:pPr>
+              <w:rPr>
+                <w:vertAlign w:val="baseline"/>
+                <w:lang w:val="pt-BR"/>
+              </w:rPr>
+            </w:pPr>
+            <w:r>
+              <w:rPr>
+                <w:vertAlign w:val="baseline"/>
+                <w:lang w:val="pt-BR"/>
+              </w:rPr>
+              <w:t>(  ) Alta</w:t>
+            </w:r>
+          </w:p>
+          <w:p>
+            <w:pPr>
+              <w:rPr>
+                <w:vertAlign w:val="baseline"/>
+                <w:lang w:val="pt-BR"/>
+              </w:rPr>
+            </w:pPr>
+            <w:r>
+              <w:rPr>
+                <w:vertAlign w:val="baseline"/>
+                <w:lang w:val="pt-BR"/>
+              </w:rPr>
+              <w:t>( X ) Média</w:t>
+            </w:r>
+          </w:p>
+          <w:p>
+            <w:pPr>
+              <w:rPr>
+                <w:vertAlign w:val="baseline"/>
+                <w:lang w:val="pt-BR"/>
+              </w:rPr>
+            </w:pPr>
+            <w:r>
+              <w:rPr>
+                <w:vertAlign w:val="baseline"/>
+                <w:lang w:val="pt-BR"/>
+              </w:rPr>
               <w:t>(  ) Baixa</w:t>
+            </w:r>
+          </w:p>
+        </w:tc>
+        <w:tc>
+          <w:tcPr>
+            <w:tcW w:w="1282" w:type="dxa"/>
+            <w:vAlign w:val="top"/>
+          </w:tcPr>
+          <w:p>
+            <w:pPr>
+              <w:rPr>
+                <w:vertAlign w:val="baseline"/>
+                <w:lang w:val="pt-BR"/>
+              </w:rPr>
+            </w:pPr>
+            <w:r>
+              <w:rPr>
+                <w:vertAlign w:val="baseline"/>
+                <w:lang w:val="pt-BR"/>
+              </w:rPr>
+              <w:t>(  ) Alta</w:t>
+            </w:r>
+          </w:p>
+          <w:p>
+            <w:pPr>
+              <w:rPr>
+                <w:vertAlign w:val="baseline"/>
+                <w:lang w:val="pt-BR"/>
+              </w:rPr>
+            </w:pPr>
+            <w:r>
+              <w:rPr>
+                <w:vertAlign w:val="baseline"/>
+                <w:lang w:val="pt-BR"/>
+              </w:rPr>
+              <w:t>(  ) Média</w:t>
+            </w:r>
+          </w:p>
+          <w:p>
+            <w:pPr>
+              <w:rPr>
+                <w:vertAlign w:val="baseline"/>
+                <w:lang w:val="pt-BR"/>
+              </w:rPr>
+            </w:pPr>
+            <w:r>
+              <w:rPr>
+                <w:vertAlign w:val="baseline"/>
+                <w:lang w:val="pt-BR"/>
+              </w:rPr>
+              <w:t>( X</w:t>
+            </w:r>
+            <w:bookmarkStart w:id="0" w:name="_GoBack"/>
+            <w:bookmarkEnd w:id="0"/>
+            <w:r>
+              <w:rPr>
+                <w:vertAlign w:val="baseline"/>
+                <w:lang w:val="pt-BR"/>
+              </w:rPr>
+              <w:t xml:space="preserve"> ) Baixa</w:t>
             </w:r>
           </w:p>
         </w:tc>

</xml_diff>